<commit_message>
Added explanations of examples to wireshark helper document
</commit_message>
<xml_diff>
--- a/documents/helper-documents/Wireshark Helper document.docx
+++ b/documents/helper-documents/Wireshark Helper document.docx
@@ -2186,7 +2186,7 @@
         <w:rPr>
           <w:lang w:val="en-US"/>
         </w:rPr>
-        <w:t>has to</w:t>
+        <w:t>must</w:t>
       </w:r>
       <w:r>
         <w:rPr>
@@ -2203,7 +2203,82 @@
         <w:rPr>
           <w:lang w:val="en-US"/>
         </w:rPr>
-        <w:t>Example: ip.addr == 192.168.0.0</w:t>
+        <w:t xml:space="preserve">Example: </w:t>
+      </w:r>
+      <w:r>
+        <w:rPr>
+          <w:lang w:val="en-US"/>
+        </w:rPr>
+        <w:t>ip.addr</w:t>
+      </w:r>
+      <w:r>
+        <w:rPr>
+          <w:lang w:val="en-US"/>
+        </w:rPr>
+        <w:t xml:space="preserve"> == 192.168.0.0</w:t>
+      </w:r>
+      <w:r>
+        <w:rPr>
+          <w:lang w:val="en-US"/>
+        </w:rPr>
+        <w:t xml:space="preserve"> </w:t>
+      </w:r>
+      <w:r>
+        <w:tab/>
+      </w:r>
+      <w:r>
+        <w:rPr>
+          <w:lang w:val="en-US"/>
+        </w:rPr>
+        <w:t>-</w:t>
+      </w:r>
+      <w:r>
+        <w:rPr>
+          <w:lang w:val="en-US"/>
+        </w:rPr>
+        <w:t xml:space="preserve"> </w:t>
+      </w:r>
+      <w:r>
+        <w:rPr>
+          <w:lang w:val="en-US"/>
+        </w:rPr>
+        <w:t xml:space="preserve">Gives all packets where </w:t>
+      </w:r>
+      <w:r>
+        <w:rPr>
+          <w:lang w:val="en-US"/>
+        </w:rPr>
+        <w:t>ip</w:t>
+      </w:r>
+      <w:r>
+        <w:rPr>
+          <w:lang w:val="en-US"/>
+        </w:rPr>
+        <w:t xml:space="preserve"> address 192.168.0.0 </w:t>
+      </w:r>
+      <w:r>
+        <w:tab/>
+      </w:r>
+      <w:r>
+        <w:tab/>
+      </w:r>
+      <w:r>
+        <w:tab/>
+      </w:r>
+      <w:r>
+        <w:tab/>
+      </w:r>
+      <w:r>
+        <w:tab/>
+      </w:r>
+      <w:r>
+        <w:tab/>
+      </w:r>
+      <w:r>
+        <w:rPr>
+          <w:lang w:val="en-US"/>
+        </w:rPr>
+        <w:t>is source or destination</w:t>
       </w:r>
     </w:p>
     <w:p>
@@ -2258,6 +2333,7 @@
     </w:p>
     <w:p>
       <w:pPr>
+        <w:pStyle w:val="Normal"/>
         <w:ind w:firstLine="720"/>
         <w:rPr>
           <w:lang w:val="en-US"/>
@@ -2268,6 +2344,87 @@
           <w:lang w:val="en-US"/>
         </w:rPr>
         <w:t xml:space="preserve">- Gives </w:t>
+      </w:r>
+      <w:r>
+        <w:rPr>
+          <w:lang w:val="en-US"/>
+        </w:rPr>
+        <w:t xml:space="preserve">all packets where destination </w:t>
+      </w:r>
+      <w:r>
+        <w:rPr>
+          <w:lang w:val="en-US"/>
+        </w:rPr>
+        <w:t>ip</w:t>
+      </w:r>
+      <w:r>
+        <w:rPr>
+          <w:lang w:val="en-US"/>
+        </w:rPr>
+        <w:t xml:space="preserve"> is</w:t>
+      </w:r>
+      <w:r>
+        <w:rPr>
+          <w:lang w:val="en-US"/>
+        </w:rPr>
+        <w:t xml:space="preserve"> </w:t>
+      </w:r>
+      <w:r>
+        <w:tab/>
+      </w:r>
+      <w:r>
+        <w:tab/>
+      </w:r>
+      <w:r>
+        <w:tab/>
+      </w:r>
+      <w:r>
+        <w:tab/>
+      </w:r>
+      <w:r>
+        <w:tab/>
+      </w:r>
+      <w:r>
+        <w:tab/>
+      </w:r>
+      <w:r>
+        <w:tab/>
+      </w:r>
+      <w:r>
+        <w:rPr>
+          <w:lang w:val="en-US"/>
+        </w:rPr>
+        <w:t>1</w:t>
+      </w:r>
+      <w:r>
+        <w:rPr>
+          <w:lang w:val="en-US"/>
+        </w:rPr>
+        <w:t xml:space="preserve">92.168.0.0 and </w:t>
+      </w:r>
+      <w:r>
+        <w:rPr>
+          <w:lang w:val="en-US"/>
+        </w:rPr>
+        <w:t>s</w:t>
+      </w:r>
+      <w:r>
+        <w:rPr>
+          <w:lang w:val="en-US"/>
+        </w:rPr>
+        <w:t xml:space="preserve">ource </w:t>
+      </w:r>
+      <w:r>
+        <w:rPr>
+          <w:lang w:val="en-US"/>
+        </w:rPr>
+        <w:t>ip</w:t>
+      </w:r>
+      <w:r>
+        <w:rPr>
+          <w:lang w:val="en-US"/>
+        </w:rPr>
+        <w:t xml:space="preserve"> is 63.179.30.136</w:t>
       </w:r>
     </w:p>
     <w:p>
@@ -2334,15 +2491,18 @@
     </w:p>
     <w:p>
       <w:pPr>
-        <w:pStyle w:val="ListParagraph"/>
-        <w:numPr>
-          <w:ilvl w:val="0"/>
-          <w:numId w:val="3"/>
-        </w:numPr>
-        <w:rPr>
-          <w:lang w:val="en-US"/>
-        </w:rPr>
-      </w:pPr>
+        <w:pStyle w:val="Normal"/>
+        <w:ind w:left="4320"/>
+        <w:rPr>
+          <w:lang w:val="en-US"/>
+        </w:rPr>
+      </w:pPr>
+      <w:r>
+        <w:rPr>
+          <w:lang w:val="en-US"/>
+        </w:rPr>
+        <w:t xml:space="preserve">- </w:t>
+      </w:r>
       <w:r>
         <w:rPr>
           <w:lang w:val="en-US"/>
@@ -2438,7 +2598,7 @@
     </w:p>
     <w:p>
       <w:pPr>
-        <w:ind w:left="720" w:firstLine="720"/>
+        <w:ind w:left="3600" w:firstLine="720"/>
       </w:pPr>
       <w:r>
         <w:rPr>
@@ -2532,8 +2692,8 @@
       <w:pgMar w:top="1440" w:right="1440" w:bottom="1440" w:left="1440" w:header="708" w:footer="708" w:gutter="0"/>
       <w:cols w:space="708"/>
       <w:docGrid w:linePitch="360"/>
-      <w:headerReference w:type="default" r:id="R04203730ae63407a"/>
-      <w:footerReference w:type="default" r:id="R3fbce0dac91b471e"/>
+      <w:headerReference w:type="default" r:id="R06b3476a65ee471d"/>
+      <w:footerReference w:type="default" r:id="Reb4d279b7b114e67"/>
     </w:sectPr>
   </w:body>
 </w:document>
@@ -2681,6 +2841,230 @@
 
 <file path=word/numbering.xml><?xml version="1.0" encoding="utf-8"?>
 <w:numbering xmlns:w="http://schemas.openxmlformats.org/wordprocessingml/2006/main">
+  <w:abstractNum xmlns:w="http://schemas.openxmlformats.org/wordprocessingml/2006/main" w:abstractNumId="5">
+    <w:nsid w:val="1d768a1b"/>
+    <w:multiLevelType xmlns:w="http://schemas.openxmlformats.org/wordprocessingml/2006/main" w:val="hybridMultilevel"/>
+    <w:lvl xmlns:w="http://schemas.openxmlformats.org/wordprocessingml/2006/main" w:ilvl="0">
+      <w:start w:val="1"/>
+      <w:numFmt w:val="bullet"/>
+      <w:lvlText w:val="-"/>
+      <w:lvlJc w:val="left"/>
+      <w:pPr>
+        <w:ind w:left="4680" w:hanging="360"/>
+      </w:pPr>
+      <w:rPr>
+        <w:rFonts w:hint="default" w:ascii="Aptos" w:hAnsi="Aptos"/>
+      </w:rPr>
+    </w:lvl>
+    <w:lvl xmlns:w="http://schemas.openxmlformats.org/wordprocessingml/2006/main" w:ilvl="1">
+      <w:start w:val="1"/>
+      <w:numFmt w:val="bullet"/>
+      <w:lvlText w:val="o"/>
+      <w:lvlJc w:val="left"/>
+      <w:pPr>
+        <w:ind w:left="5400" w:hanging="360"/>
+      </w:pPr>
+      <w:rPr>
+        <w:rFonts w:hint="default" w:ascii="Courier New" w:hAnsi="Courier New"/>
+      </w:rPr>
+    </w:lvl>
+    <w:lvl xmlns:w="http://schemas.openxmlformats.org/wordprocessingml/2006/main" w:ilvl="2">
+      <w:start w:val="1"/>
+      <w:numFmt w:val="bullet"/>
+      <w:lvlText w:val=""/>
+      <w:lvlJc w:val="left"/>
+      <w:pPr>
+        <w:ind w:left="6120" w:hanging="360"/>
+      </w:pPr>
+      <w:rPr>
+        <w:rFonts w:hint="default" w:ascii="Wingdings" w:hAnsi="Wingdings"/>
+      </w:rPr>
+    </w:lvl>
+    <w:lvl xmlns:w="http://schemas.openxmlformats.org/wordprocessingml/2006/main" w:ilvl="3">
+      <w:start w:val="1"/>
+      <w:numFmt w:val="bullet"/>
+      <w:lvlText w:val=""/>
+      <w:lvlJc w:val="left"/>
+      <w:pPr>
+        <w:ind w:left="6840" w:hanging="360"/>
+      </w:pPr>
+      <w:rPr>
+        <w:rFonts w:hint="default" w:ascii="Symbol" w:hAnsi="Symbol"/>
+      </w:rPr>
+    </w:lvl>
+    <w:lvl xmlns:w="http://schemas.openxmlformats.org/wordprocessingml/2006/main" w:ilvl="4">
+      <w:start w:val="1"/>
+      <w:numFmt w:val="bullet"/>
+      <w:lvlText w:val="o"/>
+      <w:lvlJc w:val="left"/>
+      <w:pPr>
+        <w:ind w:left="7560" w:hanging="360"/>
+      </w:pPr>
+      <w:rPr>
+        <w:rFonts w:hint="default" w:ascii="Courier New" w:hAnsi="Courier New"/>
+      </w:rPr>
+    </w:lvl>
+    <w:lvl xmlns:w="http://schemas.openxmlformats.org/wordprocessingml/2006/main" w:ilvl="5">
+      <w:start w:val="1"/>
+      <w:numFmt w:val="bullet"/>
+      <w:lvlText w:val=""/>
+      <w:lvlJc w:val="left"/>
+      <w:pPr>
+        <w:ind w:left="8280" w:hanging="360"/>
+      </w:pPr>
+      <w:rPr>
+        <w:rFonts w:hint="default" w:ascii="Wingdings" w:hAnsi="Wingdings"/>
+      </w:rPr>
+    </w:lvl>
+    <w:lvl xmlns:w="http://schemas.openxmlformats.org/wordprocessingml/2006/main" w:ilvl="6">
+      <w:start w:val="1"/>
+      <w:numFmt w:val="bullet"/>
+      <w:lvlText w:val=""/>
+      <w:lvlJc w:val="left"/>
+      <w:pPr>
+        <w:ind w:left="9000" w:hanging="360"/>
+      </w:pPr>
+      <w:rPr>
+        <w:rFonts w:hint="default" w:ascii="Symbol" w:hAnsi="Symbol"/>
+      </w:rPr>
+    </w:lvl>
+    <w:lvl xmlns:w="http://schemas.openxmlformats.org/wordprocessingml/2006/main" w:ilvl="7">
+      <w:start w:val="1"/>
+      <w:numFmt w:val="bullet"/>
+      <w:lvlText w:val="o"/>
+      <w:lvlJc w:val="left"/>
+      <w:pPr>
+        <w:ind w:left="9720" w:hanging="360"/>
+      </w:pPr>
+      <w:rPr>
+        <w:rFonts w:hint="default" w:ascii="Courier New" w:hAnsi="Courier New"/>
+      </w:rPr>
+    </w:lvl>
+    <w:lvl xmlns:w="http://schemas.openxmlformats.org/wordprocessingml/2006/main" w:ilvl="8">
+      <w:start w:val="1"/>
+      <w:numFmt w:val="bullet"/>
+      <w:lvlText w:val=""/>
+      <w:lvlJc w:val="left"/>
+      <w:pPr>
+        <w:ind w:left="10440" w:hanging="360"/>
+      </w:pPr>
+      <w:rPr>
+        <w:rFonts w:hint="default" w:ascii="Wingdings" w:hAnsi="Wingdings"/>
+      </w:rPr>
+    </w:lvl>
+  </w:abstractNum>
+  <w:abstractNum xmlns:w="http://schemas.openxmlformats.org/wordprocessingml/2006/main" w:abstractNumId="4">
+    <w:nsid w:val="69123fba"/>
+    <w:multiLevelType xmlns:w="http://schemas.openxmlformats.org/wordprocessingml/2006/main" w:val="hybridMultilevel"/>
+    <w:lvl xmlns:w="http://schemas.openxmlformats.org/wordprocessingml/2006/main" w:ilvl="0">
+      <w:start w:val="1"/>
+      <w:numFmt w:val="bullet"/>
+      <w:lvlText w:val="-"/>
+      <w:lvlJc w:val="left"/>
+      <w:pPr>
+        <w:ind w:left="1800" w:hanging="360"/>
+      </w:pPr>
+      <w:rPr>
+        <w:rFonts w:hint="default" w:ascii="Aptos" w:hAnsi="Aptos"/>
+      </w:rPr>
+    </w:lvl>
+    <w:lvl xmlns:w="http://schemas.openxmlformats.org/wordprocessingml/2006/main" w:ilvl="1">
+      <w:start w:val="1"/>
+      <w:numFmt w:val="bullet"/>
+      <w:lvlText w:val="o"/>
+      <w:lvlJc w:val="left"/>
+      <w:pPr>
+        <w:ind w:left="2520" w:hanging="360"/>
+      </w:pPr>
+      <w:rPr>
+        <w:rFonts w:hint="default" w:ascii="Courier New" w:hAnsi="Courier New"/>
+      </w:rPr>
+    </w:lvl>
+    <w:lvl xmlns:w="http://schemas.openxmlformats.org/wordprocessingml/2006/main" w:ilvl="2">
+      <w:start w:val="1"/>
+      <w:numFmt w:val="bullet"/>
+      <w:lvlText w:val=""/>
+      <w:lvlJc w:val="left"/>
+      <w:pPr>
+        <w:ind w:left="3240" w:hanging="360"/>
+      </w:pPr>
+      <w:rPr>
+        <w:rFonts w:hint="default" w:ascii="Wingdings" w:hAnsi="Wingdings"/>
+      </w:rPr>
+    </w:lvl>
+    <w:lvl xmlns:w="http://schemas.openxmlformats.org/wordprocessingml/2006/main" w:ilvl="3">
+      <w:start w:val="1"/>
+      <w:numFmt w:val="bullet"/>
+      <w:lvlText w:val=""/>
+      <w:lvlJc w:val="left"/>
+      <w:pPr>
+        <w:ind w:left="3960" w:hanging="360"/>
+      </w:pPr>
+      <w:rPr>
+        <w:rFonts w:hint="default" w:ascii="Symbol" w:hAnsi="Symbol"/>
+      </w:rPr>
+    </w:lvl>
+    <w:lvl xmlns:w="http://schemas.openxmlformats.org/wordprocessingml/2006/main" w:ilvl="4">
+      <w:start w:val="1"/>
+      <w:numFmt w:val="bullet"/>
+      <w:lvlText w:val="o"/>
+      <w:lvlJc w:val="left"/>
+      <w:pPr>
+        <w:ind w:left="4680" w:hanging="360"/>
+      </w:pPr>
+      <w:rPr>
+        <w:rFonts w:hint="default" w:ascii="Courier New" w:hAnsi="Courier New"/>
+      </w:rPr>
+    </w:lvl>
+    <w:lvl xmlns:w="http://schemas.openxmlformats.org/wordprocessingml/2006/main" w:ilvl="5">
+      <w:start w:val="1"/>
+      <w:numFmt w:val="bullet"/>
+      <w:lvlText w:val=""/>
+      <w:lvlJc w:val="left"/>
+      <w:pPr>
+        <w:ind w:left="5400" w:hanging="360"/>
+      </w:pPr>
+      <w:rPr>
+        <w:rFonts w:hint="default" w:ascii="Wingdings" w:hAnsi="Wingdings"/>
+      </w:rPr>
+    </w:lvl>
+    <w:lvl xmlns:w="http://schemas.openxmlformats.org/wordprocessingml/2006/main" w:ilvl="6">
+      <w:start w:val="1"/>
+      <w:numFmt w:val="bullet"/>
+      <w:lvlText w:val=""/>
+      <w:lvlJc w:val="left"/>
+      <w:pPr>
+        <w:ind w:left="6120" w:hanging="360"/>
+      </w:pPr>
+      <w:rPr>
+        <w:rFonts w:hint="default" w:ascii="Symbol" w:hAnsi="Symbol"/>
+      </w:rPr>
+    </w:lvl>
+    <w:lvl xmlns:w="http://schemas.openxmlformats.org/wordprocessingml/2006/main" w:ilvl="7">
+      <w:start w:val="1"/>
+      <w:numFmt w:val="bullet"/>
+      <w:lvlText w:val="o"/>
+      <w:lvlJc w:val="left"/>
+      <w:pPr>
+        <w:ind w:left="6840" w:hanging="360"/>
+      </w:pPr>
+      <w:rPr>
+        <w:rFonts w:hint="default" w:ascii="Courier New" w:hAnsi="Courier New"/>
+      </w:rPr>
+    </w:lvl>
+    <w:lvl xmlns:w="http://schemas.openxmlformats.org/wordprocessingml/2006/main" w:ilvl="8">
+      <w:start w:val="1"/>
+      <w:numFmt w:val="bullet"/>
+      <w:lvlText w:val=""/>
+      <w:lvlJc w:val="left"/>
+      <w:pPr>
+        <w:ind w:left="7560" w:hanging="360"/>
+      </w:pPr>
+      <w:rPr>
+        <w:rFonts w:hint="default" w:ascii="Wingdings" w:hAnsi="Wingdings"/>
+      </w:rPr>
+    </w:lvl>
+  </w:abstractNum>
   <w:abstractNum xmlns:w="http://schemas.openxmlformats.org/wordprocessingml/2006/main" w:abstractNumId="3">
     <w:nsid w:val="5d36de56"/>
     <w:multiLevelType xmlns:w="http://schemas.openxmlformats.org/wordprocessingml/2006/main" w:val="hybridMultilevel"/>
@@ -2990,6 +3374,12 @@
       </w:pPr>
     </w:lvl>
   </w:abstractNum>
+  <w:num w:numId="5">
+    <w:abstractNumId w:val="5"/>
+  </w:num>
+  <w:num w:numId="4">
+    <w:abstractNumId w:val="4"/>
+  </w:num>
   <w:num w:numId="3">
     <w:abstractNumId w:val="3"/>
   </w:num>
@@ -4001,7 +4391,7 @@
     <w:name w:val="header"/>
     <w:basedOn w:val="Normal"/>
     <w:unhideWhenUsed/>
-    <w:rsid w:val="4B41DAA8"/>
+    <w:rsid w:val="738D9D6E"/>
     <w:pPr>
       <w:tabs>
         <w:tab w:val="center" w:leader="none" w:pos="4680"/>
@@ -4015,7 +4405,7 @@
     <w:name w:val="footer"/>
     <w:basedOn w:val="Normal"/>
     <w:unhideWhenUsed/>
-    <w:rsid w:val="4B41DAA8"/>
+    <w:rsid w:val="738D9D6E"/>
     <w:pPr>
       <w:tabs>
         <w:tab w:val="center" w:leader="none" w:pos="4680"/>

</xml_diff>